<commit_message>
PM framework & Dataset
</commit_message>
<xml_diff>
--- a/POC_CA2_Report.docx
+++ b/POC_CA2_Report.docx
@@ -3,13 +3,1722 @@
 <w:document xmlns:wpc="http://schemas.microsoft.com/office/word/2010/wordprocessingCanvas" xmlns:cx="http://schemas.microsoft.com/office/drawing/2014/chartex" xmlns:cx1="http://schemas.microsoft.com/office/drawing/2015/9/8/chartex" xmlns:cx2="http://schemas.microsoft.com/office/drawing/2015/10/21/chartex" xmlns:cx3="http://schemas.microsoft.com/office/drawing/2016/5/9/chartex" xmlns:cx4="http://schemas.microsoft.com/office/drawing/2016/5/10/chartex" xmlns:cx5="http://schemas.microsoft.com/office/drawing/2016/5/11/chartex" xmlns:cx6="http://schemas.microsoft.com/office/drawing/2016/5/12/chartex" xmlns:cx7="http://schemas.microsoft.com/office/drawing/2016/5/13/chartex" xmlns:cx8="http://schemas.microsoft.com/office/drawing/2016/5/14/chartex" xmlns:mc="http://schemas.openxmlformats.org/markup-compatibility/2006" xmlns:aink="http://schemas.microsoft.com/office/drawing/2016/ink" xmlns:am3d="http://schemas.microsoft.com/office/drawing/2017/model3d" xmlns:o="urn:schemas-microsoft-com:office:office" xmlns:oel="http://schemas.microsoft.com/office/2019/extlst" xmlns:r="http://schemas.openxmlformats.org/officeDocument/2006/relationships" xmlns:m="http://schemas.openxmlformats.org/officeDocument/2006/math" xmlns:v="urn:schemas-microsoft-com:vml" xmlns:wp14="http://schemas.microsoft.com/office/word/2010/wordprocessingDrawing" xmlns:wp="http://schemas.openxmlformats.org/drawingml/2006/wordprocessingDrawing" xmlns:w10="urn:schemas-microsoft-com:office:word" xmlns:w="http://schemas.openxmlformats.org/wordprocessingml/2006/main" xmlns:w14="http://schemas.microsoft.com/office/word/2010/wordml" xmlns:w15="http://schemas.microsoft.com/office/word/2012/wordml" xmlns:w16cex="http://schemas.microsoft.com/office/word/2018/wordml/cex" xmlns:w16cid="http://schemas.microsoft.com/office/word/2016/wordml/cid" xmlns:w16="http://schemas.microsoft.com/office/word/2018/wordml" xmlns:w16du="http://schemas.microsoft.com/office/word/2023/wordml/word16du" xmlns:w16sdtdh="http://schemas.microsoft.com/office/word/2020/wordml/sdtdatahash" xmlns:w16se="http://schemas.microsoft.com/office/word/2015/wordml/symex" xmlns:wpg="http://schemas.microsoft.com/office/word/2010/wordprocessingGroup" xmlns:wpi="http://schemas.microsoft.com/office/word/2010/wordprocessingInk" xmlns:wne="http://schemas.microsoft.com/office/word/2006/wordml" xmlns:wps="http://schemas.microsoft.com/office/word/2010/wordprocessingShape" mc:Ignorable="w14 w15 w16se w16cid w16 w16cex w16sdtdh wp14">
   <w:body>
     <w:p>
-      <w:r>
-        <w:t>Raw Data Gathering</w:t>
+      <w:pPr>
+        <w:rPr>
+          <w:b/>
+          <w:bCs/>
+        </w:rPr>
+      </w:pPr>
+      <w:r>
+        <w:rPr>
+          <w:b/>
+          <w:bCs/>
+        </w:rPr>
+        <w:t>Project Management Framework</w:t>
       </w:r>
     </w:p>
     <w:p>
-      <w:r>
-        <w:t>test</w:t>
+      <w:pPr>
+        <w:pStyle w:val="Bibliography"/>
+      </w:pPr>
+      <w:r>
+        <w:t>The CRISP-DM project management framework was chosen for implementing this project due to its focus on the business question at hand</w:t>
+      </w:r>
+      <w:r>
+        <w:t>, its flexibility and</w:t>
+      </w:r>
+      <w:r>
+        <w:t xml:space="preserve"> the level of supporting material available. These three factors are considered</w:t>
+      </w:r>
+      <w:r>
+        <w:t xml:space="preserve"> central considerations when implementing any data science projec</w:t>
+      </w:r>
+      <w:r>
+        <w:t>t</w:t>
+      </w:r>
+      <w:r>
+        <w:t xml:space="preserve"> </w:t>
+      </w:r>
+      <w:r>
+        <w:t xml:space="preserve">compared with alternative approaches such as SEMMA or </w:t>
+      </w:r>
+      <w:r>
+        <w:t>KDD</w:t>
+      </w:r>
+      <w:r>
+        <w:t xml:space="preserve"> </w:t>
+      </w:r>
+      <w:r>
+        <w:fldChar w:fldCharType="begin"/>
+      </w:r>
+      <w:r>
+        <w:instrText xml:space="preserve"> ADDIN ZOTERO_ITEM CSL_CITATION {"citationID":"xFvSzVlW","properties":{"formattedCitation":"(D\\uc0\\u229{}derman &amp; Rosander 2018)","plainCitation":"(Dåderman &amp; Rosander 2018)","noteIndex":0},"citationItems":[{"id":13,"uris":["http://zotero.org/users/11438775/items/QJ9RVAWW"],"itemData":{"id":13,"type":"book","abstract":"Machine learning is when a computer can learn from data and draw its own conclusions without being explicitly programmed to do so. To implement machine learning effectively and correctly, it is imp ...","language":"eng","source":"kth.diva-portal.org","title":"Evaluating Frameworks for Implementing Machine Learning in Signal Processing : A Comparative Study of CRISP-DM, SEMMA and KDD","title-short":"Evaluating Frameworks for Implementing Machine Learning in Signal Processing","URL":"http://urn.kb.se/resolve?urn=urn:nbn:se:kth:diva-235408","author":[{"family":"Dåderman","given":"Antonia"},{"family":"Rosander","given":"Sara"}],"accessed":{"date-parts":[["2023",4,7]]},"issued":{"date-parts":[["2018"]]}}}],"schema":"https://github.com/citation-style-language/schema/raw/master/csl-citation.json"} </w:instrText>
+      </w:r>
+      <w:r>
+        <w:fldChar w:fldCharType="separate"/>
+      </w:r>
+      <w:r>
+        <w:rPr>
+          <w:rFonts w:ascii="Calibri" w:hAnsi="Calibri" w:cs="Calibri"/>
+          <w:szCs w:val="24"/>
+        </w:rPr>
+        <w:t>(Dåderman &amp; Rosander 2018)</w:t>
+      </w:r>
+      <w:r>
+        <w:fldChar w:fldCharType="end"/>
+      </w:r>
+      <w:r>
+        <w:t>.</w:t>
+      </w:r>
+    </w:p>
+    <w:p/>
+    <w:p>
+      <w:pPr>
+        <w:rPr>
+          <w:b/>
+          <w:bCs/>
+        </w:rPr>
+      </w:pPr>
+      <w:r>
+        <w:rPr>
+          <w:b/>
+          <w:bCs/>
+        </w:rPr>
+        <w:t>Raw Data Gathering</w:t>
+      </w:r>
+    </w:p>
+    <w:p>
+      <w:r>
+        <w:t xml:space="preserve">The </w:t>
+      </w:r>
+      <w:r>
+        <w:t xml:space="preserve">datasets selected for this research project </w:t>
+      </w:r>
+      <w:r>
+        <w:t>are chosen with the below requirements in mind:</w:t>
+      </w:r>
+    </w:p>
+    <w:p/>
+    <w:tbl>
+      <w:tblPr>
+        <w:tblW w:w="0" w:type="auto"/>
+        <w:tblBorders>
+          <w:top w:val="single" w:sz="8" w:space="0" w:color="A3A3A3"/>
+          <w:left w:val="single" w:sz="8" w:space="0" w:color="A3A3A3"/>
+          <w:bottom w:val="single" w:sz="8" w:space="0" w:color="A3A3A3"/>
+          <w:right w:val="single" w:sz="8" w:space="0" w:color="A3A3A3"/>
+        </w:tblBorders>
+        <w:tblCellMar>
+          <w:left w:w="0" w:type="dxa"/>
+          <w:right w:w="0" w:type="dxa"/>
+        </w:tblCellMar>
+        <w:tblLook w:val="04A0" w:firstRow="1" w:lastRow="0" w:firstColumn="1" w:lastColumn="0" w:noHBand="0" w:noVBand="1"/>
+        <w:tblCaption w:val=""/>
+        <w:tblDescription w:val=""/>
+      </w:tblPr>
+      <w:tblGrid>
+        <w:gridCol w:w="7044"/>
+        <w:gridCol w:w="1443"/>
+        <w:gridCol w:w="519"/>
+      </w:tblGrid>
+      <w:tr>
+        <w:tc>
+          <w:tcPr>
+            <w:tcW w:w="8772" w:type="dxa"/>
+            <w:tcBorders>
+              <w:top w:val="single" w:sz="8" w:space="0" w:color="A3A3A3"/>
+              <w:left w:val="single" w:sz="8" w:space="0" w:color="A3A3A3"/>
+              <w:bottom w:val="single" w:sz="8" w:space="0" w:color="A3A3A3"/>
+              <w:right w:val="single" w:sz="8" w:space="0" w:color="A3A3A3"/>
+            </w:tcBorders>
+            <w:tcMar>
+              <w:top w:w="80" w:type="dxa"/>
+              <w:left w:w="80" w:type="dxa"/>
+              <w:bottom w:w="80" w:type="dxa"/>
+              <w:right w:w="80" w:type="dxa"/>
+            </w:tcMar>
+            <w:hideMark/>
+          </w:tcPr>
+          <w:p>
+            <w:pPr>
+              <w:spacing w:after="0" w:line="240" w:lineRule="auto"/>
+              <w:rPr>
+                <w:rFonts w:ascii="Calibri" w:eastAsia="Times New Roman" w:hAnsi="Calibri" w:cs="Calibri"/>
+                <w:b/>
+                <w:bCs/>
+                <w:kern w:val="0"/>
+                <w:lang w:eastAsia="en-IE"/>
+                <w14:ligatures w14:val="none"/>
+              </w:rPr>
+            </w:pPr>
+            <w:r>
+              <w:rPr>
+                <w:rFonts w:ascii="Calibri" w:eastAsia="Times New Roman" w:hAnsi="Calibri" w:cs="Calibri"/>
+                <w:b/>
+                <w:bCs/>
+                <w:kern w:val="0"/>
+                <w:lang w:eastAsia="en-IE"/>
+                <w14:ligatures w14:val="none"/>
+              </w:rPr>
+              <w:t>Req</w:t>
+            </w:r>
+            <w:r>
+              <w:rPr>
+                <w:rFonts w:ascii="Calibri" w:eastAsia="Times New Roman" w:hAnsi="Calibri" w:cs="Calibri"/>
+                <w:b/>
+                <w:bCs/>
+                <w:kern w:val="0"/>
+                <w:lang w:eastAsia="en-IE"/>
+                <w14:ligatures w14:val="none"/>
+              </w:rPr>
+              <w:t>uirements</w:t>
+            </w:r>
+          </w:p>
+        </w:tc>
+        <w:tc>
+          <w:tcPr>
+            <w:tcW w:w="1459" w:type="dxa"/>
+            <w:tcBorders>
+              <w:top w:val="single" w:sz="8" w:space="0" w:color="A3A3A3"/>
+              <w:left w:val="single" w:sz="8" w:space="0" w:color="A3A3A3"/>
+              <w:bottom w:val="single" w:sz="8" w:space="0" w:color="A3A3A3"/>
+              <w:right w:val="single" w:sz="8" w:space="0" w:color="A3A3A3"/>
+            </w:tcBorders>
+            <w:tcMar>
+              <w:top w:w="80" w:type="dxa"/>
+              <w:left w:w="80" w:type="dxa"/>
+              <w:bottom w:w="80" w:type="dxa"/>
+              <w:right w:w="80" w:type="dxa"/>
+            </w:tcMar>
+            <w:hideMark/>
+          </w:tcPr>
+          <w:p>
+            <w:pPr>
+              <w:spacing w:after="0" w:line="240" w:lineRule="auto"/>
+              <w:rPr>
+                <w:rFonts w:ascii="Calibri" w:eastAsia="Times New Roman" w:hAnsi="Calibri" w:cs="Calibri"/>
+                <w:b/>
+                <w:bCs/>
+                <w:kern w:val="0"/>
+                <w:lang w:eastAsia="en-IE"/>
+                <w14:ligatures w14:val="none"/>
+              </w:rPr>
+            </w:pPr>
+            <w:r>
+              <w:rPr>
+                <w:rFonts w:ascii="Calibri" w:eastAsia="Times New Roman" w:hAnsi="Calibri" w:cs="Calibri"/>
+                <w:b/>
+                <w:bCs/>
+                <w:kern w:val="0"/>
+                <w:lang w:eastAsia="en-IE"/>
+                <w14:ligatures w14:val="none"/>
+              </w:rPr>
+              <w:t>Module</w:t>
+            </w:r>
+          </w:p>
+        </w:tc>
+        <w:tc>
+          <w:tcPr>
+            <w:tcW w:w="720" w:type="dxa"/>
+            <w:tcBorders>
+              <w:top w:val="single" w:sz="8" w:space="0" w:color="A3A3A3"/>
+              <w:left w:val="single" w:sz="8" w:space="0" w:color="A3A3A3"/>
+              <w:bottom w:val="single" w:sz="8" w:space="0" w:color="A3A3A3"/>
+              <w:right w:val="single" w:sz="8" w:space="0" w:color="A3A3A3"/>
+            </w:tcBorders>
+            <w:tcMar>
+              <w:top w:w="80" w:type="dxa"/>
+              <w:left w:w="80" w:type="dxa"/>
+              <w:bottom w:w="80" w:type="dxa"/>
+              <w:right w:w="80" w:type="dxa"/>
+            </w:tcMar>
+            <w:hideMark/>
+          </w:tcPr>
+          <w:p>
+            <w:pPr>
+              <w:spacing w:after="0" w:line="240" w:lineRule="auto"/>
+              <w:rPr>
+                <w:rFonts w:ascii="Calibri" w:eastAsia="Times New Roman" w:hAnsi="Calibri" w:cs="Calibri"/>
+                <w:kern w:val="0"/>
+                <w:lang w:eastAsia="en-IE"/>
+                <w14:ligatures w14:val="none"/>
+              </w:rPr>
+            </w:pPr>
+            <w:r>
+              <w:rPr>
+                <w:rFonts w:ascii="Calibri" w:eastAsia="Times New Roman" w:hAnsi="Calibri" w:cs="Calibri"/>
+                <w:kern w:val="0"/>
+                <w:lang w:eastAsia="en-IE"/>
+                <w14:ligatures w14:val="none"/>
+              </w:rPr>
+              <w:t> </w:t>
+            </w:r>
+          </w:p>
+        </w:tc>
+      </w:tr>
+      <w:tr>
+        <w:tc>
+          <w:tcPr>
+            <w:tcW w:w="8772" w:type="dxa"/>
+            <w:tcBorders>
+              <w:top w:val="single" w:sz="8" w:space="0" w:color="A3A3A3"/>
+              <w:left w:val="single" w:sz="8" w:space="0" w:color="A3A3A3"/>
+              <w:bottom w:val="single" w:sz="8" w:space="0" w:color="A3A3A3"/>
+              <w:right w:val="single" w:sz="8" w:space="0" w:color="A3A3A3"/>
+            </w:tcBorders>
+            <w:tcMar>
+              <w:top w:w="80" w:type="dxa"/>
+              <w:left w:w="80" w:type="dxa"/>
+              <w:bottom w:w="80" w:type="dxa"/>
+              <w:right w:w="80" w:type="dxa"/>
+            </w:tcMar>
+            <w:hideMark/>
+          </w:tcPr>
+          <w:p>
+            <w:pPr>
+              <w:spacing w:after="0" w:line="240" w:lineRule="auto"/>
+              <w:rPr>
+                <w:rFonts w:ascii="Calibri" w:eastAsia="Times New Roman" w:hAnsi="Calibri" w:cs="Calibri"/>
+                <w:kern w:val="0"/>
+                <w:lang w:eastAsia="en-IE"/>
+                <w14:ligatures w14:val="none"/>
+              </w:rPr>
+            </w:pPr>
+            <w:r>
+              <w:rPr>
+                <w:rFonts w:ascii="Calibri" w:eastAsia="Times New Roman" w:hAnsi="Calibri" w:cs="Calibri"/>
+                <w:kern w:val="0"/>
+                <w:lang w:eastAsia="en-IE"/>
+                <w14:ligatures w14:val="none"/>
+              </w:rPr>
+              <w:t>gather and process data that has been stored in at least two distinct formats</w:t>
+            </w:r>
+          </w:p>
+          <w:p>
+            <w:pPr>
+              <w:spacing w:after="0" w:line="240" w:lineRule="auto"/>
+              <w:rPr>
+                <w:rFonts w:ascii="Calibri" w:eastAsia="Times New Roman" w:hAnsi="Calibri" w:cs="Calibri"/>
+                <w:kern w:val="0"/>
+                <w:lang w:eastAsia="en-IE"/>
+                <w14:ligatures w14:val="none"/>
+              </w:rPr>
+            </w:pPr>
+            <w:r>
+              <w:rPr>
+                <w:rFonts w:ascii="Calibri" w:eastAsia="Times New Roman" w:hAnsi="Calibri" w:cs="Calibri"/>
+                <w:kern w:val="0"/>
+                <w:lang w:eastAsia="en-IE"/>
+                <w14:ligatures w14:val="none"/>
+              </w:rPr>
+              <w:t> </w:t>
+            </w:r>
+          </w:p>
+          <w:p>
+            <w:pPr>
+              <w:spacing w:beforeAutospacing="1" w:after="0" w:afterAutospacing="1" w:line="240" w:lineRule="auto"/>
+              <w:rPr>
+                <w:rFonts w:ascii="Times New Roman" w:eastAsia="Times New Roman" w:hAnsi="Times New Roman" w:cs="Times New Roman"/>
+                <w:kern w:val="0"/>
+                <w:sz w:val="24"/>
+                <w:szCs w:val="24"/>
+                <w:lang w:eastAsia="en-IE"/>
+                <w14:ligatures w14:val="none"/>
+              </w:rPr>
+            </w:pPr>
+            <w:r>
+              <w:rPr>
+                <w:rFonts w:ascii="Calibri" w:eastAsia="Times New Roman" w:hAnsi="Calibri" w:cs="Calibri"/>
+                <w:i/>
+                <w:iCs/>
+                <w:color w:val="595959"/>
+                <w:kern w:val="0"/>
+                <w:sz w:val="18"/>
+                <w:szCs w:val="18"/>
+                <w:lang w:eastAsia="en-IE"/>
+                <w14:ligatures w14:val="none"/>
+              </w:rPr>
+              <w:t>From &lt;</w:t>
+            </w:r>
+            <w:hyperlink r:id="rId4" w:history="1">
+              <w:r>
+                <w:rPr>
+                  <w:rFonts w:ascii="Calibri" w:eastAsia="Times New Roman" w:hAnsi="Calibri" w:cs="Calibri"/>
+                  <w:i/>
+                  <w:iCs/>
+                  <w:color w:val="0000FF"/>
+                  <w:kern w:val="0"/>
+                  <w:sz w:val="18"/>
+                  <w:szCs w:val="18"/>
+                  <w:u w:val="single"/>
+                  <w:lang w:eastAsia="en-IE"/>
+                  <w14:ligatures w14:val="none"/>
+                </w:rPr>
+                <w:t>https://moodle.cct.ie/mod/assign/view.php?id=128780</w:t>
+              </w:r>
+            </w:hyperlink>
+            <w:r>
+              <w:rPr>
+                <w:rFonts w:ascii="Calibri" w:eastAsia="Times New Roman" w:hAnsi="Calibri" w:cs="Calibri"/>
+                <w:i/>
+                <w:iCs/>
+                <w:color w:val="595959"/>
+                <w:kern w:val="0"/>
+                <w:sz w:val="18"/>
+                <w:szCs w:val="18"/>
+                <w:lang w:eastAsia="en-IE"/>
+                <w14:ligatures w14:val="none"/>
+              </w:rPr>
+              <w:t xml:space="preserve">&gt; </w:t>
+            </w:r>
+          </w:p>
+          <w:p>
+            <w:pPr>
+              <w:spacing w:after="0" w:line="240" w:lineRule="auto"/>
+              <w:rPr>
+                <w:rFonts w:ascii="Calibri" w:eastAsia="Times New Roman" w:hAnsi="Calibri" w:cs="Calibri"/>
+                <w:kern w:val="0"/>
+                <w:lang w:eastAsia="en-IE"/>
+                <w14:ligatures w14:val="none"/>
+              </w:rPr>
+            </w:pPr>
+            <w:r>
+              <w:rPr>
+                <w:rFonts w:ascii="Calibri" w:eastAsia="Times New Roman" w:hAnsi="Calibri" w:cs="Calibri"/>
+                <w:kern w:val="0"/>
+                <w:lang w:eastAsia="en-IE"/>
+                <w14:ligatures w14:val="none"/>
+              </w:rPr>
+              <w:t> </w:t>
+            </w:r>
+          </w:p>
+        </w:tc>
+        <w:tc>
+          <w:tcPr>
+            <w:tcW w:w="1488" w:type="dxa"/>
+            <w:tcBorders>
+              <w:top w:val="single" w:sz="8" w:space="0" w:color="A3A3A3"/>
+              <w:left w:val="single" w:sz="8" w:space="0" w:color="A3A3A3"/>
+              <w:bottom w:val="single" w:sz="8" w:space="0" w:color="A3A3A3"/>
+              <w:right w:val="single" w:sz="8" w:space="0" w:color="A3A3A3"/>
+            </w:tcBorders>
+            <w:tcMar>
+              <w:top w:w="80" w:type="dxa"/>
+              <w:left w:w="80" w:type="dxa"/>
+              <w:bottom w:w="80" w:type="dxa"/>
+              <w:right w:w="80" w:type="dxa"/>
+            </w:tcMar>
+            <w:hideMark/>
+          </w:tcPr>
+          <w:p>
+            <w:pPr>
+              <w:spacing w:after="0" w:line="240" w:lineRule="auto"/>
+              <w:rPr>
+                <w:rFonts w:ascii="Calibri" w:eastAsia="Times New Roman" w:hAnsi="Calibri" w:cs="Calibri"/>
+                <w:kern w:val="0"/>
+                <w:lang w:eastAsia="en-IE"/>
+                <w14:ligatures w14:val="none"/>
+              </w:rPr>
+            </w:pPr>
+            <w:r>
+              <w:rPr>
+                <w:rFonts w:ascii="Calibri" w:eastAsia="Times New Roman" w:hAnsi="Calibri" w:cs="Calibri"/>
+                <w:kern w:val="0"/>
+                <w:lang w:eastAsia="en-IE"/>
+                <w14:ligatures w14:val="none"/>
+              </w:rPr>
+              <w:t>P</w:t>
+            </w:r>
+            <w:r>
+              <w:rPr>
+                <w:rFonts w:ascii="Calibri" w:eastAsia="Times New Roman" w:hAnsi="Calibri" w:cs="Calibri"/>
+                <w:kern w:val="0"/>
+                <w:lang w:eastAsia="en-IE"/>
+                <w14:ligatures w14:val="none"/>
+              </w:rPr>
+              <w:t>rogramming</w:t>
+            </w:r>
+          </w:p>
+        </w:tc>
+        <w:tc>
+          <w:tcPr>
+            <w:tcW w:w="720" w:type="dxa"/>
+            <w:tcBorders>
+              <w:top w:val="single" w:sz="8" w:space="0" w:color="A3A3A3"/>
+              <w:left w:val="single" w:sz="8" w:space="0" w:color="A3A3A3"/>
+              <w:bottom w:val="single" w:sz="8" w:space="0" w:color="A3A3A3"/>
+              <w:right w:val="single" w:sz="8" w:space="0" w:color="A3A3A3"/>
+            </w:tcBorders>
+            <w:tcMar>
+              <w:top w:w="80" w:type="dxa"/>
+              <w:left w:w="80" w:type="dxa"/>
+              <w:bottom w:w="80" w:type="dxa"/>
+              <w:right w:w="80" w:type="dxa"/>
+            </w:tcMar>
+            <w:hideMark/>
+          </w:tcPr>
+          <w:p>
+            <w:pPr>
+              <w:spacing w:after="0" w:line="240" w:lineRule="auto"/>
+              <w:rPr>
+                <w:rFonts w:ascii="Calibri" w:eastAsia="Times New Roman" w:hAnsi="Calibri" w:cs="Calibri"/>
+                <w:kern w:val="0"/>
+                <w:lang w:eastAsia="en-IE"/>
+                <w14:ligatures w14:val="none"/>
+              </w:rPr>
+            </w:pPr>
+            <w:r>
+              <w:rPr>
+                <w:rFonts w:ascii="Calibri" w:eastAsia="Times New Roman" w:hAnsi="Calibri" w:cs="Calibri"/>
+                <w:kern w:val="0"/>
+                <w:lang w:eastAsia="en-IE"/>
+                <w14:ligatures w14:val="none"/>
+              </w:rPr>
+              <w:t> </w:t>
+            </w:r>
+          </w:p>
+        </w:tc>
+      </w:tr>
+      <w:tr>
+        <w:tc>
+          <w:tcPr>
+            <w:tcW w:w="8772" w:type="dxa"/>
+            <w:tcBorders>
+              <w:top w:val="single" w:sz="8" w:space="0" w:color="A3A3A3"/>
+              <w:left w:val="single" w:sz="8" w:space="0" w:color="A3A3A3"/>
+              <w:bottom w:val="single" w:sz="8" w:space="0" w:color="A3A3A3"/>
+              <w:right w:val="single" w:sz="8" w:space="0" w:color="A3A3A3"/>
+            </w:tcBorders>
+            <w:tcMar>
+              <w:top w:w="80" w:type="dxa"/>
+              <w:left w:w="80" w:type="dxa"/>
+              <w:bottom w:w="80" w:type="dxa"/>
+              <w:right w:w="80" w:type="dxa"/>
+            </w:tcMar>
+            <w:hideMark/>
+          </w:tcPr>
+          <w:p>
+            <w:pPr>
+              <w:spacing w:after="0" w:line="240" w:lineRule="auto"/>
+              <w:rPr>
+                <w:rFonts w:ascii="Calibri" w:eastAsia="Times New Roman" w:hAnsi="Calibri" w:cs="Calibri"/>
+                <w:kern w:val="0"/>
+                <w:lang w:eastAsia="en-IE"/>
+                <w14:ligatures w14:val="none"/>
+              </w:rPr>
+            </w:pPr>
+            <w:r>
+              <w:rPr>
+                <w:rFonts w:ascii="Calibri" w:eastAsia="Times New Roman" w:hAnsi="Calibri" w:cs="Calibri"/>
+                <w:kern w:val="0"/>
+                <w:lang w:eastAsia="en-IE"/>
+                <w14:ligatures w14:val="none"/>
+              </w:rPr>
+              <w:t>document and evaluate a testing and optimisation strategy for your analysis</w:t>
+            </w:r>
+          </w:p>
+          <w:p>
+            <w:pPr>
+              <w:spacing w:after="0" w:line="240" w:lineRule="auto"/>
+              <w:rPr>
+                <w:rFonts w:ascii="Calibri" w:eastAsia="Times New Roman" w:hAnsi="Calibri" w:cs="Calibri"/>
+                <w:kern w:val="0"/>
+                <w:lang w:eastAsia="en-IE"/>
+                <w14:ligatures w14:val="none"/>
+              </w:rPr>
+            </w:pPr>
+            <w:r>
+              <w:rPr>
+                <w:rFonts w:ascii="Calibri" w:eastAsia="Times New Roman" w:hAnsi="Calibri" w:cs="Calibri"/>
+                <w:kern w:val="0"/>
+                <w:lang w:eastAsia="en-IE"/>
+                <w14:ligatures w14:val="none"/>
+              </w:rPr>
+              <w:t> </w:t>
+            </w:r>
+          </w:p>
+          <w:p>
+            <w:pPr>
+              <w:spacing w:beforeAutospacing="1" w:after="0" w:afterAutospacing="1" w:line="240" w:lineRule="auto"/>
+              <w:rPr>
+                <w:rFonts w:ascii="Times New Roman" w:eastAsia="Times New Roman" w:hAnsi="Times New Roman" w:cs="Times New Roman"/>
+                <w:kern w:val="0"/>
+                <w:sz w:val="24"/>
+                <w:szCs w:val="24"/>
+                <w:lang w:eastAsia="en-IE"/>
+                <w14:ligatures w14:val="none"/>
+              </w:rPr>
+            </w:pPr>
+            <w:r>
+              <w:rPr>
+                <w:rFonts w:ascii="Calibri" w:eastAsia="Times New Roman" w:hAnsi="Calibri" w:cs="Calibri"/>
+                <w:i/>
+                <w:iCs/>
+                <w:color w:val="595959"/>
+                <w:kern w:val="0"/>
+                <w:sz w:val="18"/>
+                <w:szCs w:val="18"/>
+                <w:lang w:eastAsia="en-IE"/>
+                <w14:ligatures w14:val="none"/>
+              </w:rPr>
+              <w:t>From &lt;</w:t>
+            </w:r>
+            <w:hyperlink r:id="rId5" w:history="1">
+              <w:r>
+                <w:rPr>
+                  <w:rFonts w:ascii="Calibri" w:eastAsia="Times New Roman" w:hAnsi="Calibri" w:cs="Calibri"/>
+                  <w:i/>
+                  <w:iCs/>
+                  <w:color w:val="0000FF"/>
+                  <w:kern w:val="0"/>
+                  <w:sz w:val="18"/>
+                  <w:szCs w:val="18"/>
+                  <w:u w:val="single"/>
+                  <w:lang w:eastAsia="en-IE"/>
+                  <w14:ligatures w14:val="none"/>
+                </w:rPr>
+                <w:t>https://moodle.cct.ie/mod/assign/view.php?id=128780</w:t>
+              </w:r>
+            </w:hyperlink>
+            <w:r>
+              <w:rPr>
+                <w:rFonts w:ascii="Calibri" w:eastAsia="Times New Roman" w:hAnsi="Calibri" w:cs="Calibri"/>
+                <w:i/>
+                <w:iCs/>
+                <w:color w:val="595959"/>
+                <w:kern w:val="0"/>
+                <w:sz w:val="18"/>
+                <w:szCs w:val="18"/>
+                <w:lang w:eastAsia="en-IE"/>
+                <w14:ligatures w14:val="none"/>
+              </w:rPr>
+              <w:t xml:space="preserve">&gt; </w:t>
+            </w:r>
+          </w:p>
+          <w:p>
+            <w:pPr>
+              <w:spacing w:after="0" w:line="240" w:lineRule="auto"/>
+              <w:rPr>
+                <w:rFonts w:ascii="Calibri" w:eastAsia="Times New Roman" w:hAnsi="Calibri" w:cs="Calibri"/>
+                <w:kern w:val="0"/>
+                <w:lang w:eastAsia="en-IE"/>
+                <w14:ligatures w14:val="none"/>
+              </w:rPr>
+            </w:pPr>
+            <w:r>
+              <w:rPr>
+                <w:rFonts w:ascii="Calibri" w:eastAsia="Times New Roman" w:hAnsi="Calibri" w:cs="Calibri"/>
+                <w:kern w:val="0"/>
+                <w:lang w:eastAsia="en-IE"/>
+                <w14:ligatures w14:val="none"/>
+              </w:rPr>
+              <w:t> </w:t>
+            </w:r>
+          </w:p>
+          <w:p>
+            <w:pPr>
+              <w:spacing w:after="0" w:line="240" w:lineRule="auto"/>
+              <w:rPr>
+                <w:rFonts w:ascii="Calibri" w:eastAsia="Times New Roman" w:hAnsi="Calibri" w:cs="Calibri"/>
+                <w:kern w:val="0"/>
+                <w:lang w:eastAsia="en-IE"/>
+                <w14:ligatures w14:val="none"/>
+              </w:rPr>
+            </w:pPr>
+            <w:r>
+              <w:rPr>
+                <w:rFonts w:ascii="Calibri" w:eastAsia="Times New Roman" w:hAnsi="Calibri" w:cs="Calibri"/>
+                <w:kern w:val="0"/>
+                <w:lang w:eastAsia="en-IE"/>
+                <w14:ligatures w14:val="none"/>
+              </w:rPr>
+              <w:t> plan and document how you ensured your code is doing what it is meant to, as well as ensuring that the code is making good use of your resources (eg computing, time etc).</w:t>
+            </w:r>
+          </w:p>
+          <w:p>
+            <w:pPr>
+              <w:spacing w:after="0" w:line="240" w:lineRule="auto"/>
+              <w:rPr>
+                <w:rFonts w:ascii="Calibri" w:eastAsia="Times New Roman" w:hAnsi="Calibri" w:cs="Calibri"/>
+                <w:kern w:val="0"/>
+                <w:lang w:eastAsia="en-IE"/>
+                <w14:ligatures w14:val="none"/>
+              </w:rPr>
+            </w:pPr>
+            <w:r>
+              <w:rPr>
+                <w:rFonts w:ascii="Calibri" w:eastAsia="Times New Roman" w:hAnsi="Calibri" w:cs="Calibri"/>
+                <w:kern w:val="0"/>
+                <w:lang w:eastAsia="en-IE"/>
+                <w14:ligatures w14:val="none"/>
+              </w:rPr>
+              <w:t> </w:t>
+            </w:r>
+          </w:p>
+          <w:p>
+            <w:pPr>
+              <w:spacing w:beforeAutospacing="1" w:after="0" w:afterAutospacing="1" w:line="240" w:lineRule="auto"/>
+              <w:rPr>
+                <w:rFonts w:ascii="Times New Roman" w:eastAsia="Times New Roman" w:hAnsi="Times New Roman" w:cs="Times New Roman"/>
+                <w:kern w:val="0"/>
+                <w:sz w:val="24"/>
+                <w:szCs w:val="24"/>
+                <w:lang w:eastAsia="en-IE"/>
+                <w14:ligatures w14:val="none"/>
+              </w:rPr>
+            </w:pPr>
+            <w:r>
+              <w:rPr>
+                <w:rFonts w:ascii="Calibri" w:eastAsia="Times New Roman" w:hAnsi="Calibri" w:cs="Calibri"/>
+                <w:i/>
+                <w:iCs/>
+                <w:color w:val="595959"/>
+                <w:kern w:val="0"/>
+                <w:sz w:val="18"/>
+                <w:szCs w:val="18"/>
+                <w:lang w:eastAsia="en-IE"/>
+                <w14:ligatures w14:val="none"/>
+              </w:rPr>
+              <w:t>From &lt;</w:t>
+            </w:r>
+            <w:hyperlink r:id="rId6" w:history="1">
+              <w:r>
+                <w:rPr>
+                  <w:rFonts w:ascii="Calibri" w:eastAsia="Times New Roman" w:hAnsi="Calibri" w:cs="Calibri"/>
+                  <w:i/>
+                  <w:iCs/>
+                  <w:color w:val="0000FF"/>
+                  <w:kern w:val="0"/>
+                  <w:sz w:val="18"/>
+                  <w:szCs w:val="18"/>
+                  <w:u w:val="single"/>
+                  <w:lang w:eastAsia="en-IE"/>
+                  <w14:ligatures w14:val="none"/>
+                </w:rPr>
+                <w:t>https://moodle.cct.ie/mod/assign/view.php?id=128780</w:t>
+              </w:r>
+            </w:hyperlink>
+            <w:r>
+              <w:rPr>
+                <w:rFonts w:ascii="Calibri" w:eastAsia="Times New Roman" w:hAnsi="Calibri" w:cs="Calibri"/>
+                <w:i/>
+                <w:iCs/>
+                <w:color w:val="595959"/>
+                <w:kern w:val="0"/>
+                <w:sz w:val="18"/>
+                <w:szCs w:val="18"/>
+                <w:lang w:eastAsia="en-IE"/>
+                <w14:ligatures w14:val="none"/>
+              </w:rPr>
+              <w:t xml:space="preserve">&gt; </w:t>
+            </w:r>
+          </w:p>
+          <w:p>
+            <w:pPr>
+              <w:spacing w:after="0" w:line="240" w:lineRule="auto"/>
+              <w:rPr>
+                <w:rFonts w:ascii="Calibri" w:eastAsia="Times New Roman" w:hAnsi="Calibri" w:cs="Calibri"/>
+                <w:kern w:val="0"/>
+                <w:lang w:eastAsia="en-IE"/>
+                <w14:ligatures w14:val="none"/>
+              </w:rPr>
+            </w:pPr>
+            <w:r>
+              <w:rPr>
+                <w:rFonts w:ascii="Calibri" w:eastAsia="Times New Roman" w:hAnsi="Calibri" w:cs="Calibri"/>
+                <w:kern w:val="0"/>
+                <w:lang w:eastAsia="en-IE"/>
+                <w14:ligatures w14:val="none"/>
+              </w:rPr>
+              <w:t> </w:t>
+            </w:r>
+          </w:p>
+          <w:p>
+            <w:pPr>
+              <w:spacing w:after="0" w:line="240" w:lineRule="auto"/>
+              <w:rPr>
+                <w:rFonts w:ascii="Calibri" w:eastAsia="Times New Roman" w:hAnsi="Calibri" w:cs="Calibri"/>
+                <w:kern w:val="0"/>
+                <w:lang w:eastAsia="en-IE"/>
+                <w14:ligatures w14:val="none"/>
+              </w:rPr>
+            </w:pPr>
+            <w:r>
+              <w:rPr>
+                <w:rFonts w:ascii="Calibri" w:eastAsia="Times New Roman" w:hAnsi="Calibri" w:cs="Calibri"/>
+                <w:kern w:val="0"/>
+                <w:lang w:eastAsia="en-IE"/>
+                <w14:ligatures w14:val="none"/>
+              </w:rPr>
+              <w:t> </w:t>
+            </w:r>
+          </w:p>
+        </w:tc>
+        <w:tc>
+          <w:tcPr>
+            <w:tcW w:w="1488" w:type="dxa"/>
+            <w:tcBorders>
+              <w:top w:val="single" w:sz="8" w:space="0" w:color="A3A3A3"/>
+              <w:left w:val="single" w:sz="8" w:space="0" w:color="A3A3A3"/>
+              <w:bottom w:val="single" w:sz="8" w:space="0" w:color="A3A3A3"/>
+              <w:right w:val="single" w:sz="8" w:space="0" w:color="A3A3A3"/>
+            </w:tcBorders>
+            <w:tcMar>
+              <w:top w:w="80" w:type="dxa"/>
+              <w:left w:w="80" w:type="dxa"/>
+              <w:bottom w:w="80" w:type="dxa"/>
+              <w:right w:w="80" w:type="dxa"/>
+            </w:tcMar>
+            <w:hideMark/>
+          </w:tcPr>
+          <w:p>
+            <w:pPr>
+              <w:spacing w:after="0" w:line="240" w:lineRule="auto"/>
+              <w:rPr>
+                <w:rFonts w:ascii="Calibri" w:eastAsia="Times New Roman" w:hAnsi="Calibri" w:cs="Calibri"/>
+                <w:kern w:val="0"/>
+                <w:lang w:eastAsia="en-IE"/>
+                <w14:ligatures w14:val="none"/>
+              </w:rPr>
+            </w:pPr>
+            <w:r>
+              <w:rPr>
+                <w:rFonts w:ascii="Calibri" w:eastAsia="Times New Roman" w:hAnsi="Calibri" w:cs="Calibri"/>
+                <w:kern w:val="0"/>
+                <w:lang w:eastAsia="en-IE"/>
+                <w14:ligatures w14:val="none"/>
+              </w:rPr>
+              <w:t>P</w:t>
+            </w:r>
+            <w:r>
+              <w:rPr>
+                <w:rFonts w:ascii="Calibri" w:eastAsia="Times New Roman" w:hAnsi="Calibri" w:cs="Calibri"/>
+                <w:kern w:val="0"/>
+                <w:lang w:eastAsia="en-IE"/>
+                <w14:ligatures w14:val="none"/>
+              </w:rPr>
+              <w:t>rogramming</w:t>
+            </w:r>
+          </w:p>
+        </w:tc>
+        <w:tc>
+          <w:tcPr>
+            <w:tcW w:w="720" w:type="dxa"/>
+            <w:tcBorders>
+              <w:top w:val="single" w:sz="8" w:space="0" w:color="A3A3A3"/>
+              <w:left w:val="single" w:sz="8" w:space="0" w:color="A3A3A3"/>
+              <w:bottom w:val="single" w:sz="8" w:space="0" w:color="A3A3A3"/>
+              <w:right w:val="single" w:sz="8" w:space="0" w:color="A3A3A3"/>
+            </w:tcBorders>
+            <w:tcMar>
+              <w:top w:w="80" w:type="dxa"/>
+              <w:left w:w="80" w:type="dxa"/>
+              <w:bottom w:w="80" w:type="dxa"/>
+              <w:right w:w="80" w:type="dxa"/>
+            </w:tcMar>
+            <w:hideMark/>
+          </w:tcPr>
+          <w:p>
+            <w:pPr>
+              <w:spacing w:after="0" w:line="240" w:lineRule="auto"/>
+              <w:rPr>
+                <w:rFonts w:ascii="Calibri" w:eastAsia="Times New Roman" w:hAnsi="Calibri" w:cs="Calibri"/>
+                <w:kern w:val="0"/>
+                <w:lang w:eastAsia="en-IE"/>
+                <w14:ligatures w14:val="none"/>
+              </w:rPr>
+            </w:pPr>
+            <w:r>
+              <w:rPr>
+                <w:rFonts w:ascii="Calibri" w:eastAsia="Times New Roman" w:hAnsi="Calibri" w:cs="Calibri"/>
+                <w:kern w:val="0"/>
+                <w:lang w:eastAsia="en-IE"/>
+                <w14:ligatures w14:val="none"/>
+              </w:rPr>
+              <w:t> </w:t>
+            </w:r>
+          </w:p>
+        </w:tc>
+      </w:tr>
+      <w:tr>
+        <w:tc>
+          <w:tcPr>
+            <w:tcW w:w="8772" w:type="dxa"/>
+            <w:tcBorders>
+              <w:top w:val="single" w:sz="8" w:space="0" w:color="A3A3A3"/>
+              <w:left w:val="single" w:sz="8" w:space="0" w:color="A3A3A3"/>
+              <w:bottom w:val="single" w:sz="8" w:space="0" w:color="A3A3A3"/>
+              <w:right w:val="single" w:sz="8" w:space="0" w:color="A3A3A3"/>
+            </w:tcBorders>
+            <w:tcMar>
+              <w:top w:w="80" w:type="dxa"/>
+              <w:left w:w="80" w:type="dxa"/>
+              <w:bottom w:w="80" w:type="dxa"/>
+              <w:right w:w="80" w:type="dxa"/>
+            </w:tcMar>
+            <w:hideMark/>
+          </w:tcPr>
+          <w:p>
+            <w:pPr>
+              <w:spacing w:after="0" w:line="240" w:lineRule="auto"/>
+              <w:rPr>
+                <w:rFonts w:ascii="Calibri" w:eastAsia="Times New Roman" w:hAnsi="Calibri" w:cs="Calibri"/>
+                <w:kern w:val="0"/>
+                <w:lang w:eastAsia="en-IE"/>
+                <w14:ligatures w14:val="none"/>
+              </w:rPr>
+            </w:pPr>
+            <w:r>
+              <w:rPr>
+                <w:rFonts w:ascii="Calibri" w:eastAsia="Times New Roman" w:hAnsi="Calibri" w:cs="Calibri"/>
+                <w:kern w:val="0"/>
+                <w:lang w:eastAsia="en-IE"/>
+                <w14:ligatures w14:val="none"/>
+              </w:rPr>
+              <w:t>Inferential stats for possible population values</w:t>
+            </w:r>
+          </w:p>
+        </w:tc>
+        <w:tc>
+          <w:tcPr>
+            <w:tcW w:w="1459" w:type="dxa"/>
+            <w:tcBorders>
+              <w:top w:val="single" w:sz="8" w:space="0" w:color="A3A3A3"/>
+              <w:left w:val="single" w:sz="8" w:space="0" w:color="A3A3A3"/>
+              <w:bottom w:val="single" w:sz="8" w:space="0" w:color="A3A3A3"/>
+              <w:right w:val="single" w:sz="8" w:space="0" w:color="A3A3A3"/>
+            </w:tcBorders>
+            <w:tcMar>
+              <w:top w:w="80" w:type="dxa"/>
+              <w:left w:w="80" w:type="dxa"/>
+              <w:bottom w:w="80" w:type="dxa"/>
+              <w:right w:w="80" w:type="dxa"/>
+            </w:tcMar>
+            <w:hideMark/>
+          </w:tcPr>
+          <w:p>
+            <w:pPr>
+              <w:spacing w:after="0" w:line="240" w:lineRule="auto"/>
+              <w:rPr>
+                <w:rFonts w:ascii="Calibri" w:eastAsia="Times New Roman" w:hAnsi="Calibri" w:cs="Calibri"/>
+                <w:kern w:val="0"/>
+                <w:lang w:eastAsia="en-IE"/>
+                <w14:ligatures w14:val="none"/>
+              </w:rPr>
+            </w:pPr>
+            <w:r>
+              <w:rPr>
+                <w:rFonts w:ascii="Calibri" w:eastAsia="Times New Roman" w:hAnsi="Calibri" w:cs="Calibri"/>
+                <w:kern w:val="0"/>
+                <w:lang w:eastAsia="en-IE"/>
+                <w14:ligatures w14:val="none"/>
+              </w:rPr>
+              <w:t>Stat</w:t>
+            </w:r>
+            <w:r>
+              <w:rPr>
+                <w:rFonts w:ascii="Calibri" w:eastAsia="Times New Roman" w:hAnsi="Calibri" w:cs="Calibri"/>
+                <w:kern w:val="0"/>
+                <w:lang w:eastAsia="en-IE"/>
+                <w14:ligatures w14:val="none"/>
+              </w:rPr>
+              <w:t>istics</w:t>
+            </w:r>
+          </w:p>
+        </w:tc>
+        <w:tc>
+          <w:tcPr>
+            <w:tcW w:w="720" w:type="dxa"/>
+            <w:tcBorders>
+              <w:top w:val="single" w:sz="8" w:space="0" w:color="A3A3A3"/>
+              <w:left w:val="single" w:sz="8" w:space="0" w:color="A3A3A3"/>
+              <w:bottom w:val="single" w:sz="8" w:space="0" w:color="A3A3A3"/>
+              <w:right w:val="single" w:sz="8" w:space="0" w:color="A3A3A3"/>
+            </w:tcBorders>
+            <w:tcMar>
+              <w:top w:w="80" w:type="dxa"/>
+              <w:left w:w="80" w:type="dxa"/>
+              <w:bottom w:w="80" w:type="dxa"/>
+              <w:right w:w="80" w:type="dxa"/>
+            </w:tcMar>
+            <w:hideMark/>
+          </w:tcPr>
+          <w:p>
+            <w:pPr>
+              <w:spacing w:after="0" w:line="240" w:lineRule="auto"/>
+              <w:rPr>
+                <w:rFonts w:ascii="Calibri" w:eastAsia="Times New Roman" w:hAnsi="Calibri" w:cs="Calibri"/>
+                <w:kern w:val="0"/>
+                <w:lang w:eastAsia="en-IE"/>
+                <w14:ligatures w14:val="none"/>
+              </w:rPr>
+            </w:pPr>
+            <w:r>
+              <w:rPr>
+                <w:rFonts w:ascii="Calibri" w:eastAsia="Times New Roman" w:hAnsi="Calibri" w:cs="Calibri"/>
+                <w:kern w:val="0"/>
+                <w:lang w:eastAsia="en-IE"/>
+                <w14:ligatures w14:val="none"/>
+              </w:rPr>
+              <w:t> </w:t>
+            </w:r>
+          </w:p>
+        </w:tc>
+      </w:tr>
+      <w:tr>
+        <w:tc>
+          <w:tcPr>
+            <w:tcW w:w="8772" w:type="dxa"/>
+            <w:tcBorders>
+              <w:top w:val="single" w:sz="8" w:space="0" w:color="A3A3A3"/>
+              <w:left w:val="single" w:sz="8" w:space="0" w:color="A3A3A3"/>
+              <w:bottom w:val="single" w:sz="8" w:space="0" w:color="A3A3A3"/>
+              <w:right w:val="single" w:sz="8" w:space="0" w:color="A3A3A3"/>
+            </w:tcBorders>
+            <w:tcMar>
+              <w:top w:w="80" w:type="dxa"/>
+              <w:left w:w="80" w:type="dxa"/>
+              <w:bottom w:w="80" w:type="dxa"/>
+              <w:right w:w="80" w:type="dxa"/>
+            </w:tcMar>
+            <w:hideMark/>
+          </w:tcPr>
+          <w:p>
+            <w:pPr>
+              <w:spacing w:after="0" w:line="240" w:lineRule="auto"/>
+              <w:rPr>
+                <w:rFonts w:ascii="Calibri" w:eastAsia="Times New Roman" w:hAnsi="Calibri" w:cs="Calibri"/>
+                <w:kern w:val="0"/>
+                <w:lang w:eastAsia="en-IE"/>
+                <w14:ligatures w14:val="none"/>
+              </w:rPr>
+            </w:pPr>
+            <w:r>
+              <w:rPr>
+                <w:rFonts w:ascii="Calibri" w:eastAsia="Times New Roman" w:hAnsi="Calibri" w:cs="Calibri"/>
+                <w:kern w:val="0"/>
+                <w:lang w:eastAsia="en-IE"/>
+                <w14:ligatures w14:val="none"/>
+              </w:rPr>
+              <w:t>5 different inferential statistics tests Ireland + 1 other country to compare</w:t>
+            </w:r>
+          </w:p>
+          <w:p>
+            <w:pPr>
+              <w:spacing w:after="0" w:line="240" w:lineRule="auto"/>
+              <w:rPr>
+                <w:rFonts w:ascii="Calibri" w:eastAsia="Times New Roman" w:hAnsi="Calibri" w:cs="Calibri"/>
+                <w:kern w:val="0"/>
+                <w:lang w:eastAsia="en-IE"/>
+                <w14:ligatures w14:val="none"/>
+              </w:rPr>
+            </w:pPr>
+            <w:r>
+              <w:rPr>
+                <w:rFonts w:ascii="Calibri" w:eastAsia="Times New Roman" w:hAnsi="Calibri" w:cs="Calibri"/>
+                <w:kern w:val="0"/>
+                <w:lang w:eastAsia="en-IE"/>
+                <w14:ligatures w14:val="none"/>
+              </w:rPr>
+              <w:t>Parametric and non-parametric testing</w:t>
+            </w:r>
+          </w:p>
+        </w:tc>
+        <w:tc>
+          <w:tcPr>
+            <w:tcW w:w="1459" w:type="dxa"/>
+            <w:tcBorders>
+              <w:top w:val="single" w:sz="8" w:space="0" w:color="A3A3A3"/>
+              <w:left w:val="single" w:sz="8" w:space="0" w:color="A3A3A3"/>
+              <w:bottom w:val="single" w:sz="8" w:space="0" w:color="A3A3A3"/>
+              <w:right w:val="single" w:sz="8" w:space="0" w:color="A3A3A3"/>
+            </w:tcBorders>
+            <w:tcMar>
+              <w:top w:w="80" w:type="dxa"/>
+              <w:left w:w="80" w:type="dxa"/>
+              <w:bottom w:w="80" w:type="dxa"/>
+              <w:right w:w="80" w:type="dxa"/>
+            </w:tcMar>
+            <w:hideMark/>
+          </w:tcPr>
+          <w:p>
+            <w:pPr>
+              <w:spacing w:after="0" w:line="240" w:lineRule="auto"/>
+              <w:rPr>
+                <w:rFonts w:ascii="Calibri" w:eastAsia="Times New Roman" w:hAnsi="Calibri" w:cs="Calibri"/>
+                <w:kern w:val="0"/>
+                <w:lang w:eastAsia="en-IE"/>
+                <w14:ligatures w14:val="none"/>
+              </w:rPr>
+            </w:pPr>
+            <w:r>
+              <w:rPr>
+                <w:rFonts w:ascii="Calibri" w:eastAsia="Times New Roman" w:hAnsi="Calibri" w:cs="Calibri"/>
+                <w:kern w:val="0"/>
+                <w:lang w:eastAsia="en-IE"/>
+                <w14:ligatures w14:val="none"/>
+              </w:rPr>
+              <w:t>Stat</w:t>
+            </w:r>
+            <w:r>
+              <w:rPr>
+                <w:rFonts w:ascii="Calibri" w:eastAsia="Times New Roman" w:hAnsi="Calibri" w:cs="Calibri"/>
+                <w:kern w:val="0"/>
+                <w:lang w:eastAsia="en-IE"/>
+                <w14:ligatures w14:val="none"/>
+              </w:rPr>
+              <w:t>istics</w:t>
+            </w:r>
+          </w:p>
+        </w:tc>
+        <w:tc>
+          <w:tcPr>
+            <w:tcW w:w="720" w:type="dxa"/>
+            <w:tcBorders>
+              <w:top w:val="single" w:sz="8" w:space="0" w:color="A3A3A3"/>
+              <w:left w:val="single" w:sz="8" w:space="0" w:color="A3A3A3"/>
+              <w:bottom w:val="single" w:sz="8" w:space="0" w:color="A3A3A3"/>
+              <w:right w:val="single" w:sz="8" w:space="0" w:color="A3A3A3"/>
+            </w:tcBorders>
+            <w:tcMar>
+              <w:top w:w="80" w:type="dxa"/>
+              <w:left w:w="80" w:type="dxa"/>
+              <w:bottom w:w="80" w:type="dxa"/>
+              <w:right w:w="80" w:type="dxa"/>
+            </w:tcMar>
+            <w:hideMark/>
+          </w:tcPr>
+          <w:p>
+            <w:pPr>
+              <w:spacing w:after="0" w:line="240" w:lineRule="auto"/>
+              <w:rPr>
+                <w:rFonts w:ascii="Calibri" w:eastAsia="Times New Roman" w:hAnsi="Calibri" w:cs="Calibri"/>
+                <w:kern w:val="0"/>
+                <w:lang w:eastAsia="en-IE"/>
+                <w14:ligatures w14:val="none"/>
+              </w:rPr>
+            </w:pPr>
+            <w:r>
+              <w:rPr>
+                <w:rFonts w:ascii="Calibri" w:eastAsia="Times New Roman" w:hAnsi="Calibri" w:cs="Calibri"/>
+                <w:kern w:val="0"/>
+                <w:lang w:eastAsia="en-IE"/>
+                <w14:ligatures w14:val="none"/>
+              </w:rPr>
+              <w:t> </w:t>
+            </w:r>
+          </w:p>
+        </w:tc>
+      </w:tr>
+      <w:tr>
+        <w:tc>
+          <w:tcPr>
+            <w:tcW w:w="8772" w:type="dxa"/>
+            <w:tcBorders>
+              <w:top w:val="single" w:sz="8" w:space="0" w:color="A3A3A3"/>
+              <w:left w:val="single" w:sz="8" w:space="0" w:color="A3A3A3"/>
+              <w:bottom w:val="single" w:sz="8" w:space="0" w:color="A3A3A3"/>
+              <w:right w:val="single" w:sz="8" w:space="0" w:color="A3A3A3"/>
+            </w:tcBorders>
+            <w:tcMar>
+              <w:top w:w="80" w:type="dxa"/>
+              <w:left w:w="80" w:type="dxa"/>
+              <w:bottom w:w="80" w:type="dxa"/>
+              <w:right w:w="80" w:type="dxa"/>
+            </w:tcMar>
+            <w:hideMark/>
+          </w:tcPr>
+          <w:p>
+            <w:pPr>
+              <w:spacing w:after="0" w:line="240" w:lineRule="auto"/>
+              <w:rPr>
+                <w:rFonts w:ascii="Calibri" w:eastAsia="Times New Roman" w:hAnsi="Calibri" w:cs="Calibri"/>
+                <w:kern w:val="0"/>
+                <w:lang w:eastAsia="en-IE"/>
+                <w14:ligatures w14:val="none"/>
+              </w:rPr>
+            </w:pPr>
+            <w:r>
+              <w:rPr>
+                <w:rFonts w:ascii="Calibri" w:eastAsia="Times New Roman" w:hAnsi="Calibri" w:cs="Calibri"/>
+                <w:kern w:val="0"/>
+                <w:lang w:eastAsia="en-IE"/>
+                <w14:ligatures w14:val="none"/>
+              </w:rPr>
+              <w:t>At least 2 models to compare and contrast</w:t>
+            </w:r>
+          </w:p>
+        </w:tc>
+        <w:tc>
+          <w:tcPr>
+            <w:tcW w:w="1459" w:type="dxa"/>
+            <w:tcBorders>
+              <w:top w:val="single" w:sz="8" w:space="0" w:color="A3A3A3"/>
+              <w:left w:val="single" w:sz="8" w:space="0" w:color="A3A3A3"/>
+              <w:bottom w:val="single" w:sz="8" w:space="0" w:color="A3A3A3"/>
+              <w:right w:val="single" w:sz="8" w:space="0" w:color="A3A3A3"/>
+            </w:tcBorders>
+            <w:tcMar>
+              <w:top w:w="80" w:type="dxa"/>
+              <w:left w:w="80" w:type="dxa"/>
+              <w:bottom w:w="80" w:type="dxa"/>
+              <w:right w:w="80" w:type="dxa"/>
+            </w:tcMar>
+            <w:hideMark/>
+          </w:tcPr>
+          <w:p>
+            <w:pPr>
+              <w:spacing w:after="0" w:line="240" w:lineRule="auto"/>
+              <w:rPr>
+                <w:rFonts w:ascii="Calibri" w:eastAsia="Times New Roman" w:hAnsi="Calibri" w:cs="Calibri"/>
+                <w:kern w:val="0"/>
+                <w:lang w:eastAsia="en-IE"/>
+                <w14:ligatures w14:val="none"/>
+              </w:rPr>
+            </w:pPr>
+            <w:r>
+              <w:rPr>
+                <w:rFonts w:ascii="Calibri" w:eastAsia="Times New Roman" w:hAnsi="Calibri" w:cs="Calibri"/>
+                <w:kern w:val="0"/>
+                <w:lang w:eastAsia="en-IE"/>
+                <w14:ligatures w14:val="none"/>
+              </w:rPr>
+              <w:t>ML</w:t>
+            </w:r>
+            <w:r>
+              <w:rPr>
+                <w:rFonts w:ascii="Calibri" w:eastAsia="Times New Roman" w:hAnsi="Calibri" w:cs="Calibri"/>
+                <w:kern w:val="0"/>
+                <w:lang w:eastAsia="en-IE"/>
+                <w14:ligatures w14:val="none"/>
+              </w:rPr>
+              <w:t xml:space="preserve"> (Machine learning)</w:t>
+            </w:r>
+          </w:p>
+        </w:tc>
+        <w:tc>
+          <w:tcPr>
+            <w:tcW w:w="720" w:type="dxa"/>
+            <w:tcBorders>
+              <w:top w:val="single" w:sz="8" w:space="0" w:color="A3A3A3"/>
+              <w:left w:val="single" w:sz="8" w:space="0" w:color="A3A3A3"/>
+              <w:bottom w:val="single" w:sz="8" w:space="0" w:color="A3A3A3"/>
+              <w:right w:val="single" w:sz="8" w:space="0" w:color="A3A3A3"/>
+            </w:tcBorders>
+            <w:tcMar>
+              <w:top w:w="80" w:type="dxa"/>
+              <w:left w:w="80" w:type="dxa"/>
+              <w:bottom w:w="80" w:type="dxa"/>
+              <w:right w:w="80" w:type="dxa"/>
+            </w:tcMar>
+            <w:hideMark/>
+          </w:tcPr>
+          <w:p>
+            <w:pPr>
+              <w:spacing w:after="0" w:line="240" w:lineRule="auto"/>
+              <w:rPr>
+                <w:rFonts w:ascii="Calibri" w:eastAsia="Times New Roman" w:hAnsi="Calibri" w:cs="Calibri"/>
+                <w:kern w:val="0"/>
+                <w:lang w:eastAsia="en-IE"/>
+                <w14:ligatures w14:val="none"/>
+              </w:rPr>
+            </w:pPr>
+            <w:r>
+              <w:rPr>
+                <w:rFonts w:ascii="Calibri" w:eastAsia="Times New Roman" w:hAnsi="Calibri" w:cs="Calibri"/>
+                <w:kern w:val="0"/>
+                <w:lang w:eastAsia="en-IE"/>
+                <w14:ligatures w14:val="none"/>
+              </w:rPr>
+              <w:t> </w:t>
+            </w:r>
+          </w:p>
+        </w:tc>
+      </w:tr>
+      <w:tr>
+        <w:tc>
+          <w:tcPr>
+            <w:tcW w:w="8772" w:type="dxa"/>
+            <w:tcBorders>
+              <w:top w:val="single" w:sz="8" w:space="0" w:color="A3A3A3"/>
+              <w:left w:val="single" w:sz="8" w:space="0" w:color="A3A3A3"/>
+              <w:bottom w:val="single" w:sz="8" w:space="0" w:color="A3A3A3"/>
+              <w:right w:val="single" w:sz="8" w:space="0" w:color="A3A3A3"/>
+            </w:tcBorders>
+            <w:tcMar>
+              <w:top w:w="80" w:type="dxa"/>
+              <w:left w:w="80" w:type="dxa"/>
+              <w:bottom w:w="80" w:type="dxa"/>
+              <w:right w:w="80" w:type="dxa"/>
+            </w:tcMar>
+            <w:hideMark/>
+          </w:tcPr>
+          <w:p>
+            <w:pPr>
+              <w:spacing w:after="0" w:line="240" w:lineRule="auto"/>
+              <w:rPr>
+                <w:rFonts w:ascii="Calibri" w:eastAsia="Times New Roman" w:hAnsi="Calibri" w:cs="Calibri"/>
+                <w:kern w:val="0"/>
+                <w:lang w:eastAsia="en-IE"/>
+                <w14:ligatures w14:val="none"/>
+              </w:rPr>
+            </w:pPr>
+            <w:r>
+              <w:rPr>
+                <w:rFonts w:ascii="Calibri" w:eastAsia="Times New Roman" w:hAnsi="Calibri" w:cs="Calibri"/>
+                <w:kern w:val="0"/>
+                <w:lang w:eastAsia="en-IE"/>
+                <w14:ligatures w14:val="none"/>
+              </w:rPr>
+              <w:t>At least 2 approaches (prediction, classification etc.) with GridSearchCV</w:t>
+            </w:r>
+          </w:p>
+        </w:tc>
+        <w:tc>
+          <w:tcPr>
+            <w:tcW w:w="1459" w:type="dxa"/>
+            <w:tcBorders>
+              <w:top w:val="single" w:sz="8" w:space="0" w:color="A3A3A3"/>
+              <w:left w:val="single" w:sz="8" w:space="0" w:color="A3A3A3"/>
+              <w:bottom w:val="single" w:sz="8" w:space="0" w:color="A3A3A3"/>
+              <w:right w:val="single" w:sz="8" w:space="0" w:color="A3A3A3"/>
+            </w:tcBorders>
+            <w:tcMar>
+              <w:top w:w="80" w:type="dxa"/>
+              <w:left w:w="80" w:type="dxa"/>
+              <w:bottom w:w="80" w:type="dxa"/>
+              <w:right w:w="80" w:type="dxa"/>
+            </w:tcMar>
+            <w:hideMark/>
+          </w:tcPr>
+          <w:p>
+            <w:pPr>
+              <w:spacing w:after="0" w:line="240" w:lineRule="auto"/>
+              <w:rPr>
+                <w:rFonts w:ascii="Calibri" w:eastAsia="Times New Roman" w:hAnsi="Calibri" w:cs="Calibri"/>
+                <w:kern w:val="0"/>
+                <w:lang w:eastAsia="en-IE"/>
+                <w14:ligatures w14:val="none"/>
+              </w:rPr>
+            </w:pPr>
+            <w:r>
+              <w:rPr>
+                <w:rFonts w:ascii="Calibri" w:eastAsia="Times New Roman" w:hAnsi="Calibri" w:cs="Calibri"/>
+                <w:kern w:val="0"/>
+                <w:lang w:eastAsia="en-IE"/>
+                <w14:ligatures w14:val="none"/>
+              </w:rPr>
+              <w:t>ML</w:t>
+            </w:r>
+          </w:p>
+        </w:tc>
+        <w:tc>
+          <w:tcPr>
+            <w:tcW w:w="720" w:type="dxa"/>
+            <w:tcBorders>
+              <w:top w:val="single" w:sz="8" w:space="0" w:color="A3A3A3"/>
+              <w:left w:val="single" w:sz="8" w:space="0" w:color="A3A3A3"/>
+              <w:bottom w:val="single" w:sz="8" w:space="0" w:color="A3A3A3"/>
+              <w:right w:val="single" w:sz="8" w:space="0" w:color="A3A3A3"/>
+            </w:tcBorders>
+            <w:tcMar>
+              <w:top w:w="80" w:type="dxa"/>
+              <w:left w:w="80" w:type="dxa"/>
+              <w:bottom w:w="80" w:type="dxa"/>
+              <w:right w:w="80" w:type="dxa"/>
+            </w:tcMar>
+            <w:hideMark/>
+          </w:tcPr>
+          <w:p>
+            <w:pPr>
+              <w:spacing w:after="0" w:line="240" w:lineRule="auto"/>
+              <w:rPr>
+                <w:rFonts w:ascii="Calibri" w:eastAsia="Times New Roman" w:hAnsi="Calibri" w:cs="Calibri"/>
+                <w:kern w:val="0"/>
+                <w:lang w:eastAsia="en-IE"/>
+                <w14:ligatures w14:val="none"/>
+              </w:rPr>
+            </w:pPr>
+            <w:r>
+              <w:rPr>
+                <w:rFonts w:ascii="Calibri" w:eastAsia="Times New Roman" w:hAnsi="Calibri" w:cs="Calibri"/>
+                <w:kern w:val="0"/>
+                <w:lang w:eastAsia="en-IE"/>
+                <w14:ligatures w14:val="none"/>
+              </w:rPr>
+              <w:t> </w:t>
+            </w:r>
+          </w:p>
+        </w:tc>
+      </w:tr>
+      <w:tr>
+        <w:tc>
+          <w:tcPr>
+            <w:tcW w:w="8772" w:type="dxa"/>
+            <w:tcBorders>
+              <w:top w:val="single" w:sz="8" w:space="0" w:color="A3A3A3"/>
+              <w:left w:val="single" w:sz="8" w:space="0" w:color="A3A3A3"/>
+              <w:bottom w:val="single" w:sz="8" w:space="0" w:color="A3A3A3"/>
+              <w:right w:val="single" w:sz="8" w:space="0" w:color="A3A3A3"/>
+            </w:tcBorders>
+            <w:tcMar>
+              <w:top w:w="80" w:type="dxa"/>
+              <w:left w:w="80" w:type="dxa"/>
+              <w:bottom w:w="80" w:type="dxa"/>
+              <w:right w:w="80" w:type="dxa"/>
+            </w:tcMar>
+            <w:hideMark/>
+          </w:tcPr>
+          <w:p>
+            <w:pPr>
+              <w:spacing w:after="140" w:line="240" w:lineRule="auto"/>
+              <w:rPr>
+                <w:rFonts w:ascii="Open Sans" w:eastAsia="Times New Roman" w:hAnsi="Open Sans" w:cs="Open Sans"/>
+                <w:color w:val="555555"/>
+                <w:kern w:val="0"/>
+                <w:sz w:val="20"/>
+                <w:szCs w:val="20"/>
+                <w:lang w:eastAsia="en-IE"/>
+                <w14:ligatures w14:val="none"/>
+              </w:rPr>
+            </w:pPr>
+            <w:r>
+              <w:rPr>
+                <w:rFonts w:ascii="Open Sans" w:eastAsia="Times New Roman" w:hAnsi="Open Sans" w:cs="Open Sans"/>
+                <w:color w:val="555555"/>
+                <w:kern w:val="0"/>
+                <w:sz w:val="20"/>
+                <w:szCs w:val="20"/>
+                <w:shd w:val="clear" w:color="auto" w:fill="FFFFFF"/>
+                <w:lang w:eastAsia="en-IE"/>
+                <w14:ligatures w14:val="none"/>
+              </w:rPr>
+              <w:t xml:space="preserve">Collect and develop a dataset based on the construction topic related to Ireland as well as other parts of the world. Perform a sentimental analysis </w:t>
+            </w:r>
+            <w:r>
+              <w:rPr>
+                <w:rFonts w:ascii="Open Sans" w:eastAsia="Times New Roman" w:hAnsi="Open Sans" w:cs="Open Sans"/>
+                <w:color w:val="555555"/>
+                <w:kern w:val="0"/>
+                <w:sz w:val="20"/>
+                <w:szCs w:val="20"/>
+                <w:shd w:val="clear" w:color="auto" w:fill="FFFFFF"/>
+                <w:lang w:eastAsia="en-IE"/>
+                <w14:ligatures w14:val="none"/>
+              </w:rPr>
+              <w:lastRenderedPageBreak/>
+              <w:t>for an appropriate construction topic (e.g., house price, availability of labour etc…) for producers and consumers point of view in Ireland.</w:t>
+            </w:r>
+          </w:p>
+          <w:p>
+            <w:pPr>
+              <w:spacing w:after="0" w:line="240" w:lineRule="auto"/>
+              <w:rPr>
+                <w:rFonts w:ascii="Calibri" w:eastAsia="Times New Roman" w:hAnsi="Calibri" w:cs="Calibri"/>
+                <w:kern w:val="0"/>
+                <w:lang w:eastAsia="en-IE"/>
+                <w14:ligatures w14:val="none"/>
+              </w:rPr>
+            </w:pPr>
+            <w:r>
+              <w:rPr>
+                <w:rFonts w:ascii="Calibri" w:eastAsia="Times New Roman" w:hAnsi="Calibri" w:cs="Calibri"/>
+                <w:kern w:val="0"/>
+                <w:lang w:eastAsia="en-IE"/>
+                <w14:ligatures w14:val="none"/>
+              </w:rPr>
+              <w:t> </w:t>
+            </w:r>
+          </w:p>
+          <w:p>
+            <w:pPr>
+              <w:spacing w:beforeAutospacing="1" w:after="0" w:afterAutospacing="1" w:line="240" w:lineRule="auto"/>
+              <w:rPr>
+                <w:rFonts w:ascii="Times New Roman" w:eastAsia="Times New Roman" w:hAnsi="Times New Roman" w:cs="Times New Roman"/>
+                <w:kern w:val="0"/>
+                <w:sz w:val="24"/>
+                <w:szCs w:val="24"/>
+                <w:lang w:eastAsia="en-IE"/>
+                <w14:ligatures w14:val="none"/>
+              </w:rPr>
+            </w:pPr>
+            <w:r>
+              <w:rPr>
+                <w:rFonts w:ascii="Calibri" w:eastAsia="Times New Roman" w:hAnsi="Calibri" w:cs="Calibri"/>
+                <w:i/>
+                <w:iCs/>
+                <w:color w:val="595959"/>
+                <w:kern w:val="0"/>
+                <w:sz w:val="18"/>
+                <w:szCs w:val="18"/>
+                <w:lang w:eastAsia="en-IE"/>
+                <w14:ligatures w14:val="none"/>
+              </w:rPr>
+              <w:t>From &lt;</w:t>
+            </w:r>
+            <w:hyperlink r:id="rId7" w:history="1">
+              <w:r>
+                <w:rPr>
+                  <w:rFonts w:ascii="Calibri" w:eastAsia="Times New Roman" w:hAnsi="Calibri" w:cs="Calibri"/>
+                  <w:i/>
+                  <w:iCs/>
+                  <w:color w:val="0000FF"/>
+                  <w:kern w:val="0"/>
+                  <w:sz w:val="18"/>
+                  <w:szCs w:val="18"/>
+                  <w:u w:val="single"/>
+                  <w:lang w:eastAsia="en-IE"/>
+                  <w14:ligatures w14:val="none"/>
+                </w:rPr>
+                <w:t>https://moodle.cct.ie/mod/assign/view.php?id=128780</w:t>
+              </w:r>
+            </w:hyperlink>
+            <w:r>
+              <w:rPr>
+                <w:rFonts w:ascii="Calibri" w:eastAsia="Times New Roman" w:hAnsi="Calibri" w:cs="Calibri"/>
+                <w:i/>
+                <w:iCs/>
+                <w:color w:val="595959"/>
+                <w:kern w:val="0"/>
+                <w:sz w:val="18"/>
+                <w:szCs w:val="18"/>
+                <w:lang w:eastAsia="en-IE"/>
+                <w14:ligatures w14:val="none"/>
+              </w:rPr>
+              <w:t xml:space="preserve">&gt; </w:t>
+            </w:r>
+          </w:p>
+          <w:p>
+            <w:pPr>
+              <w:spacing w:after="0" w:line="240" w:lineRule="auto"/>
+              <w:rPr>
+                <w:rFonts w:ascii="Calibri" w:eastAsia="Times New Roman" w:hAnsi="Calibri" w:cs="Calibri"/>
+                <w:kern w:val="0"/>
+                <w:lang w:eastAsia="en-IE"/>
+                <w14:ligatures w14:val="none"/>
+              </w:rPr>
+            </w:pPr>
+            <w:r>
+              <w:rPr>
+                <w:rFonts w:ascii="Calibri" w:eastAsia="Times New Roman" w:hAnsi="Calibri" w:cs="Calibri"/>
+                <w:kern w:val="0"/>
+                <w:lang w:eastAsia="en-IE"/>
+                <w14:ligatures w14:val="none"/>
+              </w:rPr>
+              <w:t> </w:t>
+            </w:r>
+          </w:p>
+        </w:tc>
+        <w:tc>
+          <w:tcPr>
+            <w:tcW w:w="1459" w:type="dxa"/>
+            <w:tcBorders>
+              <w:top w:val="single" w:sz="8" w:space="0" w:color="A3A3A3"/>
+              <w:left w:val="single" w:sz="8" w:space="0" w:color="A3A3A3"/>
+              <w:bottom w:val="single" w:sz="8" w:space="0" w:color="A3A3A3"/>
+              <w:right w:val="single" w:sz="8" w:space="0" w:color="A3A3A3"/>
+            </w:tcBorders>
+            <w:tcMar>
+              <w:top w:w="80" w:type="dxa"/>
+              <w:left w:w="80" w:type="dxa"/>
+              <w:bottom w:w="80" w:type="dxa"/>
+              <w:right w:w="80" w:type="dxa"/>
+            </w:tcMar>
+            <w:hideMark/>
+          </w:tcPr>
+          <w:p>
+            <w:pPr>
+              <w:spacing w:after="0" w:line="240" w:lineRule="auto"/>
+              <w:rPr>
+                <w:rFonts w:ascii="Calibri" w:eastAsia="Times New Roman" w:hAnsi="Calibri" w:cs="Calibri"/>
+                <w:kern w:val="0"/>
+                <w:lang w:eastAsia="en-IE"/>
+                <w14:ligatures w14:val="none"/>
+              </w:rPr>
+            </w:pPr>
+            <w:r>
+              <w:rPr>
+                <w:rFonts w:ascii="Calibri" w:eastAsia="Times New Roman" w:hAnsi="Calibri" w:cs="Calibri"/>
+                <w:kern w:val="0"/>
+                <w:lang w:eastAsia="en-IE"/>
+                <w14:ligatures w14:val="none"/>
+              </w:rPr>
+              <w:lastRenderedPageBreak/>
+              <w:t>ML</w:t>
+            </w:r>
+          </w:p>
+        </w:tc>
+        <w:tc>
+          <w:tcPr>
+            <w:tcW w:w="720" w:type="dxa"/>
+            <w:tcBorders>
+              <w:top w:val="single" w:sz="8" w:space="0" w:color="A3A3A3"/>
+              <w:left w:val="single" w:sz="8" w:space="0" w:color="A3A3A3"/>
+              <w:bottom w:val="single" w:sz="8" w:space="0" w:color="A3A3A3"/>
+              <w:right w:val="single" w:sz="8" w:space="0" w:color="A3A3A3"/>
+            </w:tcBorders>
+            <w:tcMar>
+              <w:top w:w="80" w:type="dxa"/>
+              <w:left w:w="80" w:type="dxa"/>
+              <w:bottom w:w="80" w:type="dxa"/>
+              <w:right w:w="80" w:type="dxa"/>
+            </w:tcMar>
+            <w:hideMark/>
+          </w:tcPr>
+          <w:p>
+            <w:pPr>
+              <w:spacing w:after="0" w:line="240" w:lineRule="auto"/>
+              <w:rPr>
+                <w:rFonts w:ascii="Calibri" w:eastAsia="Times New Roman" w:hAnsi="Calibri" w:cs="Calibri"/>
+                <w:kern w:val="0"/>
+                <w:lang w:eastAsia="en-IE"/>
+                <w14:ligatures w14:val="none"/>
+              </w:rPr>
+            </w:pPr>
+            <w:r>
+              <w:rPr>
+                <w:rFonts w:ascii="Calibri" w:eastAsia="Times New Roman" w:hAnsi="Calibri" w:cs="Calibri"/>
+                <w:kern w:val="0"/>
+                <w:lang w:eastAsia="en-IE"/>
+                <w14:ligatures w14:val="none"/>
+              </w:rPr>
+              <w:t> </w:t>
+            </w:r>
+          </w:p>
+        </w:tc>
+      </w:tr>
+    </w:tbl>
+    <w:p/>
+    <w:p>
+      <w:r>
+        <w:t xml:space="preserve">The above requirements dictate the kind of data and data sources that </w:t>
+      </w:r>
+      <w:r>
+        <w:t>need to be considered when choosing a dataset</w:t>
+      </w:r>
+      <w:r>
+        <w:t xml:space="preserve"> for this study.</w:t>
+      </w:r>
+      <w:r>
+        <w:t xml:space="preserve"> One example of this includes the requirement to gather and process data that has been </w:t>
+      </w:r>
+      <w:r>
+        <w:t>stored in at least two distinct formats. To fulfil this requirement, data needs to be chose</w:t>
+      </w:r>
+      <w:r>
+        <w:t xml:space="preserve">n </w:t>
+      </w:r>
+      <w:r>
+        <w:t>from two separate formats and collated together in one format</w:t>
+      </w:r>
+      <w:r>
+        <w:t xml:space="preserve"> in order to be analysed</w:t>
+      </w:r>
+      <w:r>
+        <w:t>, or a dataset can be split</w:t>
+      </w:r>
+      <w:r>
+        <w:t xml:space="preserve"> into two with one </w:t>
+      </w:r>
+      <w:r>
+        <w:t xml:space="preserve">of the split </w:t>
+      </w:r>
+      <w:r>
+        <w:t>hal</w:t>
+      </w:r>
+      <w:r>
+        <w:t>ves</w:t>
+      </w:r>
+      <w:r>
+        <w:t xml:space="preserve"> transformed to </w:t>
+      </w:r>
+      <w:r>
+        <w:t>an</w:t>
+      </w:r>
+      <w:r>
+        <w:t xml:space="preserve"> alternative format.</w:t>
+      </w:r>
+    </w:p>
+    <w:p/>
+    <w:p/>
+    <w:p/>
+    <w:p/>
+    <w:p/>
+    <w:p/>
+    <w:p/>
+    <w:p/>
+    <w:p/>
+    <w:p/>
+    <w:p/>
+    <w:p/>
+    <w:p/>
+    <w:p/>
+    <w:p/>
+    <w:p/>
+    <w:p/>
+    <w:p/>
+    <w:p/>
+    <w:p/>
+    <w:p/>
+    <w:p/>
+    <w:p>
+      <w:pPr>
+        <w:pStyle w:val="Bibliography"/>
+        <w:rPr>
+          <w:b/>
+          <w:bCs/>
+          <w:u w:val="single"/>
+        </w:rPr>
+      </w:pPr>
+      <w:r>
+        <w:rPr>
+          <w:b/>
+          <w:bCs/>
+          <w:u w:val="single"/>
+        </w:rPr>
+        <w:t>Bibliography</w:t>
+      </w:r>
+    </w:p>
+    <w:p>
+      <w:pPr>
+        <w:pStyle w:val="Bibliography"/>
+        <w:rPr>
+          <w:rFonts w:ascii="Calibri" w:hAnsi="Calibri" w:cs="Calibri"/>
+        </w:rPr>
+      </w:pPr>
+      <w:r>
+        <w:fldChar w:fldCharType="begin"/>
+      </w:r>
+      <w:r>
+        <w:instrText xml:space="preserve"> ADDIN ZOTERO_BIBL {"uncited":[],"omitted":[],"custom":[]} CSL_BIBLIOGRAPHY </w:instrText>
+      </w:r>
+      <w:r>
+        <w:fldChar w:fldCharType="separate"/>
+      </w:r>
+      <w:r>
+        <w:rPr>
+          <w:rFonts w:ascii="Calibri" w:hAnsi="Calibri" w:cs="Calibri"/>
+        </w:rPr>
+        <w:t xml:space="preserve">Dåderman, A. and Rosander, S. (2018) </w:t>
+      </w:r>
+      <w:r>
+        <w:rPr>
+          <w:rFonts w:ascii="Calibri" w:hAnsi="Calibri" w:cs="Calibri"/>
+          <w:i/>
+          <w:iCs/>
+        </w:rPr>
+        <w:t>Evaluating Frameworks for Implementing Machine Learning in Signal Processing : A Comparative Study of CRISP-DM, SEMMA and KDD</w:t>
+      </w:r>
+      <w:r>
+        <w:rPr>
+          <w:rFonts w:ascii="Calibri" w:hAnsi="Calibri" w:cs="Calibri"/>
+        </w:rPr>
+        <w:t>. [Online]. Available at: http://urn.kb.se/resolve?urn=urn:nbn:se:kth:diva-235408 (Accessed: 7 April 2023).</w:t>
+      </w:r>
+    </w:p>
+    <w:p>
+      <w:r>
+        <w:fldChar w:fldCharType="end"/>
       </w:r>
     </w:p>
     <w:sectPr>
@@ -20,10 +1729,6 @@
     </w:sectPr>
   </w:body>
 </w:document>
-</file>
-
-<file path=word/numbering.xml><?xml version="1.0" encoding="utf-8"?>
-<w:numbering xmlns:wpc="http://schemas.microsoft.com/office/word/2010/wordprocessingCanvas" xmlns:cx="http://schemas.microsoft.com/office/drawing/2014/chartex" xmlns:cx1="http://schemas.microsoft.com/office/drawing/2015/9/8/chartex" xmlns:cx2="http://schemas.microsoft.com/office/drawing/2015/10/21/chartex" xmlns:cx3="http://schemas.microsoft.com/office/drawing/2016/5/9/chartex" xmlns:cx4="http://schemas.microsoft.com/office/drawing/2016/5/10/chartex" xmlns:cx5="http://schemas.microsoft.com/office/drawing/2016/5/11/chartex" xmlns:cx6="http://schemas.microsoft.com/office/drawing/2016/5/12/chartex" xmlns:cx7="http://schemas.microsoft.com/office/drawing/2016/5/13/chartex" xmlns:cx8="http://schemas.microsoft.com/office/drawing/2016/5/14/chartex" xmlns:mc="http://schemas.openxmlformats.org/markup-compatibility/2006" xmlns:aink="http://schemas.microsoft.com/office/drawing/2016/ink" xmlns:am3d="http://schemas.microsoft.com/office/drawing/2017/model3d" xmlns:o="urn:schemas-microsoft-com:office:office" xmlns:oel="http://schemas.microsoft.com/office/2019/extlst" xmlns:r="http://schemas.openxmlformats.org/officeDocument/2006/relationships" xmlns:m="http://schemas.openxmlformats.org/officeDocument/2006/math" xmlns:v="urn:schemas-microsoft-com:vml" xmlns:wp14="http://schemas.microsoft.com/office/word/2010/wordprocessingDrawing" xmlns:wp="http://schemas.openxmlformats.org/drawingml/2006/wordprocessingDrawing" xmlns:w10="urn:schemas-microsoft-com:office:word" xmlns:w="http://schemas.openxmlformats.org/wordprocessingml/2006/main" xmlns:w14="http://schemas.microsoft.com/office/word/2010/wordml" xmlns:w15="http://schemas.microsoft.com/office/word/2012/wordml" xmlns:w16cex="http://schemas.microsoft.com/office/word/2018/wordml/cex" xmlns:w16cid="http://schemas.microsoft.com/office/word/2016/wordml/cid" xmlns:w16="http://schemas.microsoft.com/office/word/2018/wordml" xmlns:w16du="http://schemas.microsoft.com/office/word/2023/wordml/word16du" xmlns:w16sdtdh="http://schemas.microsoft.com/office/word/2020/wordml/sdtdatahash" xmlns:w16se="http://schemas.microsoft.com/office/word/2015/wordml/symex" xmlns:wpg="http://schemas.microsoft.com/office/word/2010/wordprocessingGroup" xmlns:wpi="http://schemas.microsoft.com/office/word/2010/wordprocessingInk" xmlns:wne="http://schemas.microsoft.com/office/word/2006/wordml" xmlns:wps="http://schemas.microsoft.com/office/word/2010/wordprocessingShape" mc:Ignorable="w14 w15 w16se w16cid w16 w16cex w16sdtdh wp14"/>
 </file>
 
 <file path=word/styles.xml><?xml version="1.0" encoding="utf-8"?>
@@ -454,6 +2159,57 @@
     <w:semiHidden/>
     <w:unhideWhenUsed/>
   </w:style>
+  <w:style w:type="paragraph" w:styleId="NormalWeb">
+    <w:name w:val="Normal (Web)"/>
+    <w:basedOn w:val="Normal"/>
+    <w:uiPriority w:val="99"/>
+    <w:semiHidden/>
+    <w:unhideWhenUsed/>
+    <w:rsid w:val="00D3059E"/>
+    <w:pPr>
+      <w:spacing w:before="100" w:beforeAutospacing="1" w:after="100" w:afterAutospacing="1" w:line="240" w:lineRule="auto"/>
+    </w:pPr>
+    <w:rPr>
+      <w:rFonts w:ascii="Times New Roman" w:eastAsia="Times New Roman" w:hAnsi="Times New Roman" w:cs="Times New Roman"/>
+      <w:kern w:val="0"/>
+      <w:sz w:val="24"/>
+      <w:szCs w:val="24"/>
+      <w:lang w:eastAsia="en-IE"/>
+      <w14:ligatures w14:val="none"/>
+    </w:rPr>
+  </w:style>
+  <w:style w:type="character" w:styleId="HTMLCite">
+    <w:name w:val="HTML Cite"/>
+    <w:basedOn w:val="DefaultParagraphFont"/>
+    <w:uiPriority w:val="99"/>
+    <w:semiHidden/>
+    <w:unhideWhenUsed/>
+    <w:rsid w:val="00D3059E"/>
+    <w:rPr>
+      <w:i/>
+      <w:iCs/>
+    </w:rPr>
+  </w:style>
+  <w:style w:type="character" w:styleId="Hyperlink">
+    <w:name w:val="Hyperlink"/>
+    <w:basedOn w:val="DefaultParagraphFont"/>
+    <w:uiPriority w:val="99"/>
+    <w:semiHidden/>
+    <w:unhideWhenUsed/>
+    <w:rsid w:val="00D3059E"/>
+    <w:rPr>
+      <w:color w:val="0000FF"/>
+      <w:u w:val="single"/>
+    </w:rPr>
+  </w:style>
+  <w:style w:type="paragraph" w:styleId="Bibliography">
+    <w:name w:val="Bibliography"/>
+    <w:basedOn w:val="Normal"/>
+    <w:next w:val="Normal"/>
+    <w:uiPriority w:val="37"/>
+    <w:unhideWhenUsed/>
+    <w:rsid w:val="002002CC"/>
+  </w:style>
 </w:styles>
 </file>
 

</xml_diff>